<commit_message>
External Interface Requirements mobile
External Interface Requirements mobile
Modified the MobileCustomerHome mockup
Addedd the MobileCustomerReinfo mockup
</commit_message>
<xml_diff>
--- a/OtherStuff/Definition, acronyms and abbreviations.docx
+++ b/OtherStuff/Definition, acronyms and abbreviations.docx
@@ -126,13 +126,26 @@
       </w:r>
       <w:proofErr w:type="gramEnd"/>
       <w:r>
-        <w:t>”: this happens only after a requests or 10 minutes before a reservation, i.e. when the system choose a taxi driver to serve a customer. This association ends when the taxi drops the customer to the requested</w:t>
+        <w:t>”: this happens only after a requests or 10 minutes before a reservation, i.e. when the system choose a taxi driver to serve a customer. This association ends when the taxi drops the customer to the requested destination.</w:t>
+      </w:r>
+    </w:p>
+    <w:p>
+      <w:r>
+        <w:t xml:space="preserve">Standard customer – A customer who is not using </w:t>
+      </w:r>
+      <w:proofErr w:type="spellStart"/>
+      <w:r>
+        <w:t>myTaxiService’s</w:t>
+      </w:r>
+      <w:proofErr w:type="spellEnd"/>
+      <w:r>
+        <w:t xml:space="preserve"> applications but may still require a ride with the “traditional” method</w:t>
+      </w:r>
+      <w:r>
+        <w:t>.</w:t>
       </w:r>
       <w:bookmarkStart w:id="0" w:name="_GoBack"/>
       <w:bookmarkEnd w:id="0"/>
-      <w:r>
-        <w:t xml:space="preserve"> destination.</w:t>
-      </w:r>
     </w:p>
     <w:p>
       <w:pPr>
@@ -926,7 +939,7 @@
 </file>
 
 <file path=customXml/itemProps1.xml><?xml version="1.0" encoding="utf-8"?>
-<ds:datastoreItem xmlns:ds="http://schemas.openxmlformats.org/officeDocument/2006/customXml" ds:itemID="{E7012796-74FC-4341-B08F-A7E960ABE8B5}">
+<ds:datastoreItem xmlns:ds="http://schemas.openxmlformats.org/officeDocument/2006/customXml" ds:itemID="{5CC66A05-3EA3-47FB-B0ED-5BE5245C9C85}">
   <ds:schemaRefs>
     <ds:schemaRef ds:uri="http://schemas.openxmlformats.org/officeDocument/2006/bibliography"/>
   </ds:schemaRefs>

</xml_diff>

<commit_message>
Alloy Update + Definitions updated
</commit_message>
<xml_diff>
--- a/OtherStuff/Definition, acronyms and abbreviations.docx
+++ b/OtherStuff/Definition, acronyms and abbreviations.docx
@@ -131,6 +131,28 @@
     </w:p>
     <w:p>
       <w:r>
+        <w:t xml:space="preserve">The </w:t>
+      </w:r>
+      <w:proofErr w:type="gramStart"/>
+      <w:r>
+        <w:t>4 taxi</w:t>
+      </w:r>
+      <w:proofErr w:type="gramEnd"/>
+      <w:r>
+        <w:t xml:space="preserve"> ride status –</w:t>
+      </w:r>
+    </w:p>
+    <w:p>
+      <w:r>
+        <w:t>Taxi driver status –</w:t>
+      </w:r>
+    </w:p>
+    <w:p>
+      <w:bookmarkStart w:id="0" w:name="_GoBack"/>
+      <w:bookmarkEnd w:id="0"/>
+    </w:p>
+    <w:p>
+      <w:r>
         <w:t xml:space="preserve">Standard customer – A customer who is not using </w:t>
       </w:r>
       <w:proofErr w:type="spellStart"/>
@@ -196,8 +218,6 @@
         </w:rPr>
         <w:t>Abbreviations</w:t>
       </w:r>
-      <w:bookmarkStart w:id="0" w:name="_GoBack"/>
-      <w:bookmarkEnd w:id="0"/>
     </w:p>
     <w:p>
       <w:r>
@@ -947,7 +967,7 @@
 </file>
 
 <file path=customXml/itemProps1.xml><?xml version="1.0" encoding="utf-8"?>
-<ds:datastoreItem xmlns:ds="http://schemas.openxmlformats.org/officeDocument/2006/customXml" ds:itemID="{CD7522AD-91F1-4524-ADE3-539A86BF1B38}">
+<ds:datastoreItem xmlns:ds="http://schemas.openxmlformats.org/officeDocument/2006/customXml" ds:itemID="{412C667E-AB95-4E30-A59D-9BA67224A462}">
   <ds:schemaRefs>
     <ds:schemaRef ds:uri="http://schemas.openxmlformats.org/officeDocument/2006/bibliography"/>
   </ds:schemaRefs>

</xml_diff>

<commit_message>
RASD with section 1 + uptades
</commit_message>
<xml_diff>
--- a/OtherStuff/Definition, acronyms and abbreviations.docx
+++ b/OtherStuff/Definition, acronyms and abbreviations.docx
@@ -14,6 +14,8 @@
         </w:rPr>
         <w:t>Definition</w:t>
       </w:r>
+      <w:bookmarkStart w:id="0" w:name="_GoBack"/>
+      <w:bookmarkEnd w:id="0"/>
     </w:p>
     <w:p>
       <w:r>
@@ -195,13 +197,8 @@
       </w:r>
       <w:proofErr w:type="gramStart"/>
       <w:r>
-        <w:t xml:space="preserve">2 </w:t>
-      </w:r>
-      <w:proofErr w:type="spellStart"/>
-      <w:r>
-        <w:t>possibile</w:t>
-      </w:r>
-      <w:proofErr w:type="spellEnd"/>
+        <w:t>2 possibile</w:t>
+      </w:r>
       <w:proofErr w:type="gramEnd"/>
       <w:r>
         <w:t xml:space="preserve"> status of a taxi driver:</w:t>
@@ -273,8 +270,6 @@
       <w:r>
         <w:t xml:space="preserve"> pick up the customer yet, but has only accepted his request.</w:t>
       </w:r>
-      <w:bookmarkStart w:id="0" w:name="_GoBack"/>
-      <w:bookmarkEnd w:id="0"/>
     </w:p>
     <w:p>
       <w:r>
@@ -411,22 +406,6 @@
           <w:b/>
         </w:rPr>
         <w:t>Acronyms</w:t>
-      </w:r>
-    </w:p>
-    <w:p>
-      <w:r>
-        <w:t>TS –</w:t>
-      </w:r>
-      <w:r>
-        <w:t xml:space="preserve"> Taxi</w:t>
-      </w:r>
-      <w:r>
-        <w:t xml:space="preserve"> Service</w:t>
-      </w:r>
-    </w:p>
-    <w:p>
-      <w:r>
-        <w:t>DB – Database</w:t>
       </w:r>
     </w:p>
     <w:p>
@@ -1448,7 +1427,7 @@
 </file>
 
 <file path=customXml/itemProps1.xml><?xml version="1.0" encoding="utf-8"?>
-<ds:datastoreItem xmlns:ds="http://schemas.openxmlformats.org/officeDocument/2006/customXml" ds:itemID="{F44C9665-12B4-412F-8FBA-CEA31173C158}">
+<ds:datastoreItem xmlns:ds="http://schemas.openxmlformats.org/officeDocument/2006/customXml" ds:itemID="{7F97BE61-4943-420F-9FB3-7C089CD2463F}">
   <ds:schemaRefs>
     <ds:schemaRef ds:uri="http://schemas.openxmlformats.org/officeDocument/2006/bibliography"/>
   </ds:schemaRefs>

</xml_diff>